<commit_message>
Creation of shape file
</commit_message>
<xml_diff>
--- a/FlutterNotes/Dart Programming.docx
+++ b/FlutterNotes/Dart Programming.docx
@@ -126,8 +126,6 @@
         </w:rPr>
         <w:t xml:space="preserve"> var name = myName();</w:t>
       </w:r>
-      <w:bookmarkStart w:id="0" w:name="_GoBack"/>
-      <w:bookmarkEnd w:id="0"/>
     </w:p>
     <w:p>
       <w:pPr>
@@ -1178,6 +1176,671 @@
           <w:lang w:val="en-US"/>
         </w:rPr>
       </w:pPr>
+    </w:p>
+    <w:p>
+      <w:pPr>
+        <w:rPr>
+          <w:rFonts w:hint="default" w:ascii="Times New Roman" w:hAnsi="Times New Roman" w:cs="Times New Roman"/>
+          <w:color w:val="auto"/>
+          <w:sz w:val="28"/>
+          <w:szCs w:val="28"/>
+          <w:lang w:val="en-US"/>
+        </w:rPr>
+      </w:pPr>
+    </w:p>
+    <w:p>
+      <w:pPr>
+        <w:rPr>
+          <w:rFonts w:hint="default" w:ascii="Times New Roman" w:hAnsi="Times New Roman" w:cs="Times New Roman"/>
+          <w:color w:val="auto"/>
+          <w:sz w:val="28"/>
+          <w:szCs w:val="28"/>
+          <w:lang w:val="en-US"/>
+        </w:rPr>
+      </w:pPr>
+    </w:p>
+    <w:p>
+      <w:pPr>
+        <w:rPr>
+          <w:rFonts w:hint="default" w:ascii="Times New Roman" w:hAnsi="Times New Roman" w:cs="Times New Roman"/>
+          <w:color w:val="auto"/>
+          <w:sz w:val="28"/>
+          <w:szCs w:val="28"/>
+          <w:lang w:val="en-US"/>
+        </w:rPr>
+      </w:pPr>
+    </w:p>
+    <w:p>
+      <w:pPr>
+        <w:rPr>
+          <w:rFonts w:hint="default" w:ascii="Times New Roman" w:hAnsi="Times New Roman" w:cs="Times New Roman"/>
+          <w:color w:val="auto"/>
+          <w:sz w:val="28"/>
+          <w:szCs w:val="28"/>
+          <w:lang w:val="en-US"/>
+        </w:rPr>
+      </w:pPr>
+    </w:p>
+    <w:p>
+      <w:pPr>
+        <w:rPr>
+          <w:rFonts w:hint="default" w:ascii="Times New Roman" w:hAnsi="Times New Roman" w:cs="Times New Roman"/>
+          <w:color w:val="auto"/>
+          <w:sz w:val="28"/>
+          <w:szCs w:val="28"/>
+          <w:lang w:val="en-US"/>
+        </w:rPr>
+      </w:pPr>
+    </w:p>
+    <w:p>
+      <w:pPr>
+        <w:rPr>
+          <w:rFonts w:hint="default" w:ascii="Times New Roman" w:hAnsi="Times New Roman" w:cs="Times New Roman"/>
+          <w:color w:val="auto"/>
+          <w:sz w:val="28"/>
+          <w:szCs w:val="28"/>
+          <w:lang w:val="en-US"/>
+        </w:rPr>
+      </w:pPr>
+    </w:p>
+    <w:p>
+      <w:pPr>
+        <w:rPr>
+          <w:rFonts w:hint="default" w:ascii="Times New Roman" w:hAnsi="Times New Roman" w:cs="Times New Roman"/>
+          <w:color w:val="auto"/>
+          <w:sz w:val="28"/>
+          <w:szCs w:val="28"/>
+          <w:lang w:val="en-US"/>
+        </w:rPr>
+      </w:pPr>
+    </w:p>
+    <w:p>
+      <w:pPr>
+        <w:rPr>
+          <w:rFonts w:hint="default" w:ascii="Times New Roman" w:hAnsi="Times New Roman" w:cs="Times New Roman"/>
+          <w:color w:val="auto"/>
+          <w:sz w:val="28"/>
+          <w:szCs w:val="28"/>
+          <w:lang w:val="en-US"/>
+        </w:rPr>
+      </w:pPr>
+    </w:p>
+    <w:p>
+      <w:pPr>
+        <w:rPr>
+          <w:rFonts w:hint="default" w:ascii="Times New Roman" w:hAnsi="Times New Roman" w:cs="Times New Roman"/>
+          <w:color w:val="auto"/>
+          <w:sz w:val="28"/>
+          <w:szCs w:val="28"/>
+          <w:lang w:val="en-US"/>
+        </w:rPr>
+      </w:pPr>
+    </w:p>
+    <w:p>
+      <w:pPr>
+        <w:rPr>
+          <w:rFonts w:hint="default" w:ascii="Times New Roman" w:hAnsi="Times New Roman" w:cs="Times New Roman"/>
+          <w:color w:val="auto"/>
+          <w:sz w:val="28"/>
+          <w:szCs w:val="28"/>
+          <w:lang w:val="en-US"/>
+        </w:rPr>
+      </w:pPr>
+    </w:p>
+    <w:p>
+      <w:pPr>
+        <w:rPr>
+          <w:rFonts w:hint="default" w:ascii="Times New Roman" w:hAnsi="Times New Roman" w:cs="Times New Roman"/>
+          <w:color w:val="auto"/>
+          <w:sz w:val="28"/>
+          <w:szCs w:val="28"/>
+          <w:lang w:val="en-US"/>
+        </w:rPr>
+      </w:pPr>
+    </w:p>
+    <w:p>
+      <w:pPr>
+        <w:rPr>
+          <w:rFonts w:hint="default" w:ascii="Times New Roman" w:hAnsi="Times New Roman" w:cs="Times New Roman"/>
+          <w:color w:val="auto"/>
+          <w:sz w:val="28"/>
+          <w:szCs w:val="28"/>
+          <w:lang w:val="en-US"/>
+        </w:rPr>
+      </w:pPr>
+    </w:p>
+    <w:p>
+      <w:pPr>
+        <w:rPr>
+          <w:rFonts w:hint="default" w:ascii="Times New Roman" w:hAnsi="Times New Roman" w:cs="Times New Roman"/>
+          <w:color w:val="auto"/>
+          <w:sz w:val="28"/>
+          <w:szCs w:val="28"/>
+          <w:lang w:val="en-US"/>
+        </w:rPr>
+      </w:pPr>
+    </w:p>
+    <w:p>
+      <w:pPr>
+        <w:rPr>
+          <w:rFonts w:hint="default" w:ascii="Times New Roman" w:hAnsi="Times New Roman" w:cs="Times New Roman"/>
+          <w:color w:val="auto"/>
+          <w:sz w:val="28"/>
+          <w:szCs w:val="28"/>
+          <w:lang w:val="en-US"/>
+        </w:rPr>
+      </w:pPr>
+    </w:p>
+    <w:p>
+      <w:pPr>
+        <w:rPr>
+          <w:rFonts w:hint="default" w:ascii="Times New Roman" w:hAnsi="Times New Roman" w:cs="Times New Roman"/>
+          <w:color w:val="auto"/>
+          <w:sz w:val="28"/>
+          <w:szCs w:val="28"/>
+          <w:lang w:val="en-US"/>
+        </w:rPr>
+      </w:pPr>
+    </w:p>
+    <w:p>
+      <w:pPr>
+        <w:rPr>
+          <w:rFonts w:hint="default" w:ascii="Times New Roman" w:hAnsi="Times New Roman" w:cs="Times New Roman"/>
+          <w:color w:val="auto"/>
+          <w:sz w:val="28"/>
+          <w:szCs w:val="28"/>
+          <w:lang w:val="en-US"/>
+        </w:rPr>
+      </w:pPr>
+    </w:p>
+    <w:p>
+      <w:pPr>
+        <w:rPr>
+          <w:rFonts w:hint="default" w:ascii="Times New Roman" w:hAnsi="Times New Roman" w:cs="Times New Roman"/>
+          <w:color w:val="auto"/>
+          <w:sz w:val="28"/>
+          <w:szCs w:val="28"/>
+          <w:lang w:val="en-US"/>
+        </w:rPr>
+      </w:pPr>
+    </w:p>
+    <w:p>
+      <w:pPr>
+        <w:rPr>
+          <w:rFonts w:hint="default" w:ascii="Times New Roman" w:hAnsi="Times New Roman" w:cs="Times New Roman"/>
+          <w:color w:val="auto"/>
+          <w:sz w:val="28"/>
+          <w:szCs w:val="28"/>
+          <w:lang w:val="en-US"/>
+        </w:rPr>
+      </w:pPr>
+    </w:p>
+    <w:p>
+      <w:r>
+        <w:drawing>
+          <wp:inline distT="0" distB="0" distL="114300" distR="114300">
+            <wp:extent cx="5269865" cy="1807210"/>
+            <wp:effectExtent l="0" t="0" r="635" b="8890"/>
+            <wp:docPr id="1" name="Picture 1"/>
+            <wp:cNvGraphicFramePr>
+              <a:graphicFrameLocks xmlns:a="http://schemas.openxmlformats.org/drawingml/2006/main" noChangeAspect="1"/>
+            </wp:cNvGraphicFramePr>
+            <a:graphic xmlns:a="http://schemas.openxmlformats.org/drawingml/2006/main">
+              <a:graphicData uri="http://schemas.openxmlformats.org/drawingml/2006/picture">
+                <pic:pic xmlns:pic="http://schemas.openxmlformats.org/drawingml/2006/picture">
+                  <pic:nvPicPr>
+                    <pic:cNvPr id="1" name="Picture 1"/>
+                    <pic:cNvPicPr>
+                      <a:picLocks noChangeAspect="1"/>
+                    </pic:cNvPicPr>
+                  </pic:nvPicPr>
+                  <pic:blipFill>
+                    <a:blip r:embed="rId4"/>
+                    <a:stretch>
+                      <a:fillRect/>
+                    </a:stretch>
+                  </pic:blipFill>
+                  <pic:spPr>
+                    <a:xfrm>
+                      <a:off x="0" y="0"/>
+                      <a:ext cx="5269865" cy="1807210"/>
+                    </a:xfrm>
+                    <a:prstGeom prst="rect">
+                      <a:avLst/>
+                    </a:prstGeom>
+                    <a:noFill/>
+                    <a:ln>
+                      <a:noFill/>
+                    </a:ln>
+                  </pic:spPr>
+                </pic:pic>
+              </a:graphicData>
+            </a:graphic>
+          </wp:inline>
+        </w:drawing>
+      </w:r>
+    </w:p>
+    <w:p>
+      <w:r>
+        <w:drawing>
+          <wp:inline distT="0" distB="0" distL="114300" distR="114300">
+            <wp:extent cx="4781550" cy="1892300"/>
+            <wp:effectExtent l="0" t="0" r="6350" b="0"/>
+            <wp:docPr id="2" name="Picture 2"/>
+            <wp:cNvGraphicFramePr>
+              <a:graphicFrameLocks xmlns:a="http://schemas.openxmlformats.org/drawingml/2006/main" noChangeAspect="1"/>
+            </wp:cNvGraphicFramePr>
+            <a:graphic xmlns:a="http://schemas.openxmlformats.org/drawingml/2006/main">
+              <a:graphicData uri="http://schemas.openxmlformats.org/drawingml/2006/picture">
+                <pic:pic xmlns:pic="http://schemas.openxmlformats.org/drawingml/2006/picture">
+                  <pic:nvPicPr>
+                    <pic:cNvPr id="2" name="Picture 2"/>
+                    <pic:cNvPicPr>
+                      <a:picLocks noChangeAspect="1"/>
+                    </pic:cNvPicPr>
+                  </pic:nvPicPr>
+                  <pic:blipFill>
+                    <a:blip r:embed="rId5"/>
+                    <a:stretch>
+                      <a:fillRect/>
+                    </a:stretch>
+                  </pic:blipFill>
+                  <pic:spPr>
+                    <a:xfrm>
+                      <a:off x="0" y="0"/>
+                      <a:ext cx="4781550" cy="1892300"/>
+                    </a:xfrm>
+                    <a:prstGeom prst="rect">
+                      <a:avLst/>
+                    </a:prstGeom>
+                    <a:noFill/>
+                    <a:ln>
+                      <a:noFill/>
+                    </a:ln>
+                  </pic:spPr>
+                </pic:pic>
+              </a:graphicData>
+            </a:graphic>
+          </wp:inline>
+        </w:drawing>
+      </w:r>
+    </w:p>
+    <w:p>
+      <w:r>
+        <w:drawing>
+          <wp:inline distT="0" distB="0" distL="114300" distR="114300">
+            <wp:extent cx="4794250" cy="2393950"/>
+            <wp:effectExtent l="0" t="0" r="6350" b="6350"/>
+            <wp:docPr id="3" name="Picture 3"/>
+            <wp:cNvGraphicFramePr>
+              <a:graphicFrameLocks xmlns:a="http://schemas.openxmlformats.org/drawingml/2006/main" noChangeAspect="1"/>
+            </wp:cNvGraphicFramePr>
+            <a:graphic xmlns:a="http://schemas.openxmlformats.org/drawingml/2006/main">
+              <a:graphicData uri="http://schemas.openxmlformats.org/drawingml/2006/picture">
+                <pic:pic xmlns:pic="http://schemas.openxmlformats.org/drawingml/2006/picture">
+                  <pic:nvPicPr>
+                    <pic:cNvPr id="3" name="Picture 3"/>
+                    <pic:cNvPicPr>
+                      <a:picLocks noChangeAspect="1"/>
+                    </pic:cNvPicPr>
+                  </pic:nvPicPr>
+                  <pic:blipFill>
+                    <a:blip r:embed="rId6"/>
+                    <a:stretch>
+                      <a:fillRect/>
+                    </a:stretch>
+                  </pic:blipFill>
+                  <pic:spPr>
+                    <a:xfrm>
+                      <a:off x="0" y="0"/>
+                      <a:ext cx="4794250" cy="2393950"/>
+                    </a:xfrm>
+                    <a:prstGeom prst="rect">
+                      <a:avLst/>
+                    </a:prstGeom>
+                    <a:noFill/>
+                    <a:ln>
+                      <a:noFill/>
+                    </a:ln>
+                  </pic:spPr>
+                </pic:pic>
+              </a:graphicData>
+            </a:graphic>
+          </wp:inline>
+        </w:drawing>
+      </w:r>
+    </w:p>
+    <w:p/>
+    <w:p/>
+    <w:p>
+      <w:r>
+        <w:drawing>
+          <wp:inline distT="0" distB="0" distL="114300" distR="114300">
+            <wp:extent cx="5272405" cy="2395220"/>
+            <wp:effectExtent l="0" t="0" r="10795" b="5080"/>
+            <wp:docPr id="4" name="Picture 4"/>
+            <wp:cNvGraphicFramePr>
+              <a:graphicFrameLocks xmlns:a="http://schemas.openxmlformats.org/drawingml/2006/main" noChangeAspect="1"/>
+            </wp:cNvGraphicFramePr>
+            <a:graphic xmlns:a="http://schemas.openxmlformats.org/drawingml/2006/main">
+              <a:graphicData uri="http://schemas.openxmlformats.org/drawingml/2006/picture">
+                <pic:pic xmlns:pic="http://schemas.openxmlformats.org/drawingml/2006/picture">
+                  <pic:nvPicPr>
+                    <pic:cNvPr id="4" name="Picture 4"/>
+                    <pic:cNvPicPr>
+                      <a:picLocks noChangeAspect="1"/>
+                    </pic:cNvPicPr>
+                  </pic:nvPicPr>
+                  <pic:blipFill>
+                    <a:blip r:embed="rId7"/>
+                    <a:stretch>
+                      <a:fillRect/>
+                    </a:stretch>
+                  </pic:blipFill>
+                  <pic:spPr>
+                    <a:xfrm>
+                      <a:off x="0" y="0"/>
+                      <a:ext cx="5272405" cy="2395220"/>
+                    </a:xfrm>
+                    <a:prstGeom prst="rect">
+                      <a:avLst/>
+                    </a:prstGeom>
+                    <a:noFill/>
+                    <a:ln>
+                      <a:noFill/>
+                    </a:ln>
+                  </pic:spPr>
+                </pic:pic>
+              </a:graphicData>
+            </a:graphic>
+          </wp:inline>
+        </w:drawing>
+      </w:r>
+    </w:p>
+    <w:p/>
+    <w:p>
+      <w:r>
+        <w:drawing>
+          <wp:inline distT="0" distB="0" distL="114300" distR="114300">
+            <wp:extent cx="3244850" cy="2635250"/>
+            <wp:effectExtent l="0" t="0" r="6350" b="6350"/>
+            <wp:docPr id="5" name="Picture 5"/>
+            <wp:cNvGraphicFramePr>
+              <a:graphicFrameLocks xmlns:a="http://schemas.openxmlformats.org/drawingml/2006/main" noChangeAspect="1"/>
+            </wp:cNvGraphicFramePr>
+            <a:graphic xmlns:a="http://schemas.openxmlformats.org/drawingml/2006/main">
+              <a:graphicData uri="http://schemas.openxmlformats.org/drawingml/2006/picture">
+                <pic:pic xmlns:pic="http://schemas.openxmlformats.org/drawingml/2006/picture">
+                  <pic:nvPicPr>
+                    <pic:cNvPr id="5" name="Picture 5"/>
+                    <pic:cNvPicPr>
+                      <a:picLocks noChangeAspect="1"/>
+                    </pic:cNvPicPr>
+                  </pic:nvPicPr>
+                  <pic:blipFill>
+                    <a:blip r:embed="rId8"/>
+                    <a:stretch>
+                      <a:fillRect/>
+                    </a:stretch>
+                  </pic:blipFill>
+                  <pic:spPr>
+                    <a:xfrm>
+                      <a:off x="0" y="0"/>
+                      <a:ext cx="3244850" cy="2635250"/>
+                    </a:xfrm>
+                    <a:prstGeom prst="rect">
+                      <a:avLst/>
+                    </a:prstGeom>
+                    <a:noFill/>
+                    <a:ln>
+                      <a:noFill/>
+                    </a:ln>
+                  </pic:spPr>
+                </pic:pic>
+              </a:graphicData>
+            </a:graphic>
+          </wp:inline>
+        </w:drawing>
+      </w:r>
+    </w:p>
+    <w:p/>
+    <w:p>
+      <w:r>
+        <w:drawing>
+          <wp:inline distT="0" distB="0" distL="114300" distR="114300">
+            <wp:extent cx="3409950" cy="2419350"/>
+            <wp:effectExtent l="0" t="0" r="6350" b="6350"/>
+            <wp:docPr id="6" name="Picture 6"/>
+            <wp:cNvGraphicFramePr>
+              <a:graphicFrameLocks xmlns:a="http://schemas.openxmlformats.org/drawingml/2006/main" noChangeAspect="1"/>
+            </wp:cNvGraphicFramePr>
+            <a:graphic xmlns:a="http://schemas.openxmlformats.org/drawingml/2006/main">
+              <a:graphicData uri="http://schemas.openxmlformats.org/drawingml/2006/picture">
+                <pic:pic xmlns:pic="http://schemas.openxmlformats.org/drawingml/2006/picture">
+                  <pic:nvPicPr>
+                    <pic:cNvPr id="6" name="Picture 6"/>
+                    <pic:cNvPicPr>
+                      <a:picLocks noChangeAspect="1"/>
+                    </pic:cNvPicPr>
+                  </pic:nvPicPr>
+                  <pic:blipFill>
+                    <a:blip r:embed="rId9"/>
+                    <a:stretch>
+                      <a:fillRect/>
+                    </a:stretch>
+                  </pic:blipFill>
+                  <pic:spPr>
+                    <a:xfrm>
+                      <a:off x="0" y="0"/>
+                      <a:ext cx="3409950" cy="2419350"/>
+                    </a:xfrm>
+                    <a:prstGeom prst="rect">
+                      <a:avLst/>
+                    </a:prstGeom>
+                    <a:noFill/>
+                    <a:ln>
+                      <a:noFill/>
+                    </a:ln>
+                  </pic:spPr>
+                </pic:pic>
+              </a:graphicData>
+            </a:graphic>
+          </wp:inline>
+        </w:drawing>
+      </w:r>
+    </w:p>
+    <w:p/>
+    <w:p>
+      <w:r>
+        <w:drawing>
+          <wp:inline distT="0" distB="0" distL="114300" distR="114300">
+            <wp:extent cx="3371850" cy="2565400"/>
+            <wp:effectExtent l="0" t="0" r="6350" b="0"/>
+            <wp:docPr id="7" name="Picture 7"/>
+            <wp:cNvGraphicFramePr>
+              <a:graphicFrameLocks xmlns:a="http://schemas.openxmlformats.org/drawingml/2006/main" noChangeAspect="1"/>
+            </wp:cNvGraphicFramePr>
+            <a:graphic xmlns:a="http://schemas.openxmlformats.org/drawingml/2006/main">
+              <a:graphicData uri="http://schemas.openxmlformats.org/drawingml/2006/picture">
+                <pic:pic xmlns:pic="http://schemas.openxmlformats.org/drawingml/2006/picture">
+                  <pic:nvPicPr>
+                    <pic:cNvPr id="7" name="Picture 7"/>
+                    <pic:cNvPicPr>
+                      <a:picLocks noChangeAspect="1"/>
+                    </pic:cNvPicPr>
+                  </pic:nvPicPr>
+                  <pic:blipFill>
+                    <a:blip r:embed="rId10"/>
+                    <a:stretch>
+                      <a:fillRect/>
+                    </a:stretch>
+                  </pic:blipFill>
+                  <pic:spPr>
+                    <a:xfrm>
+                      <a:off x="0" y="0"/>
+                      <a:ext cx="3371850" cy="2565400"/>
+                    </a:xfrm>
+                    <a:prstGeom prst="rect">
+                      <a:avLst/>
+                    </a:prstGeom>
+                    <a:noFill/>
+                    <a:ln>
+                      <a:noFill/>
+                    </a:ln>
+                  </pic:spPr>
+                </pic:pic>
+              </a:graphicData>
+            </a:graphic>
+          </wp:inline>
+        </w:drawing>
+      </w:r>
+    </w:p>
+    <w:p/>
+    <w:p>
+      <w:r>
+        <w:drawing>
+          <wp:inline distT="0" distB="0" distL="114300" distR="114300">
+            <wp:extent cx="5273040" cy="2893695"/>
+            <wp:effectExtent l="0" t="0" r="10160" b="1905"/>
+            <wp:docPr id="8" name="Picture 8"/>
+            <wp:cNvGraphicFramePr>
+              <a:graphicFrameLocks xmlns:a="http://schemas.openxmlformats.org/drawingml/2006/main" noChangeAspect="1"/>
+            </wp:cNvGraphicFramePr>
+            <a:graphic xmlns:a="http://schemas.openxmlformats.org/drawingml/2006/main">
+              <a:graphicData uri="http://schemas.openxmlformats.org/drawingml/2006/picture">
+                <pic:pic xmlns:pic="http://schemas.openxmlformats.org/drawingml/2006/picture">
+                  <pic:nvPicPr>
+                    <pic:cNvPr id="8" name="Picture 8"/>
+                    <pic:cNvPicPr>
+                      <a:picLocks noChangeAspect="1"/>
+                    </pic:cNvPicPr>
+                  </pic:nvPicPr>
+                  <pic:blipFill>
+                    <a:blip r:embed="rId11"/>
+                    <a:stretch>
+                      <a:fillRect/>
+                    </a:stretch>
+                  </pic:blipFill>
+                  <pic:spPr>
+                    <a:xfrm>
+                      <a:off x="0" y="0"/>
+                      <a:ext cx="5273040" cy="2893695"/>
+                    </a:xfrm>
+                    <a:prstGeom prst="rect">
+                      <a:avLst/>
+                    </a:prstGeom>
+                    <a:noFill/>
+                    <a:ln>
+                      <a:noFill/>
+                    </a:ln>
+                  </pic:spPr>
+                </pic:pic>
+              </a:graphicData>
+            </a:graphic>
+          </wp:inline>
+        </w:drawing>
+      </w:r>
+    </w:p>
+    <w:p/>
+    <w:p/>
+    <w:p>
+      <w:r>
+        <w:drawing>
+          <wp:inline distT="0" distB="0" distL="114300" distR="114300">
+            <wp:extent cx="5271135" cy="2877185"/>
+            <wp:effectExtent l="0" t="0" r="12065" b="5715"/>
+            <wp:docPr id="9" name="Picture 9"/>
+            <wp:cNvGraphicFramePr>
+              <a:graphicFrameLocks xmlns:a="http://schemas.openxmlformats.org/drawingml/2006/main" noChangeAspect="1"/>
+            </wp:cNvGraphicFramePr>
+            <a:graphic xmlns:a="http://schemas.openxmlformats.org/drawingml/2006/main">
+              <a:graphicData uri="http://schemas.openxmlformats.org/drawingml/2006/picture">
+                <pic:pic xmlns:pic="http://schemas.openxmlformats.org/drawingml/2006/picture">
+                  <pic:nvPicPr>
+                    <pic:cNvPr id="9" name="Picture 9"/>
+                    <pic:cNvPicPr>
+                      <a:picLocks noChangeAspect="1"/>
+                    </pic:cNvPicPr>
+                  </pic:nvPicPr>
+                  <pic:blipFill>
+                    <a:blip r:embed="rId12"/>
+                    <a:stretch>
+                      <a:fillRect/>
+                    </a:stretch>
+                  </pic:blipFill>
+                  <pic:spPr>
+                    <a:xfrm>
+                      <a:off x="0" y="0"/>
+                      <a:ext cx="5271135" cy="2877185"/>
+                    </a:xfrm>
+                    <a:prstGeom prst="rect">
+                      <a:avLst/>
+                    </a:prstGeom>
+                    <a:noFill/>
+                    <a:ln>
+                      <a:noFill/>
+                    </a:ln>
+                  </pic:spPr>
+                </pic:pic>
+              </a:graphicData>
+            </a:graphic>
+          </wp:inline>
+        </w:drawing>
+      </w:r>
+    </w:p>
+    <w:p/>
+    <w:p>
+      <w:pPr>
+        <w:rPr>
+          <w:rFonts w:hint="default"/>
+          <w:lang w:val="en-US"/>
+        </w:rPr>
+      </w:pPr>
+      <w:r>
+        <w:drawing>
+          <wp:inline distT="0" distB="0" distL="114300" distR="114300">
+            <wp:extent cx="5137150" cy="3060700"/>
+            <wp:effectExtent l="0" t="0" r="6350" b="0"/>
+            <wp:docPr id="10" name="Picture 10"/>
+            <wp:cNvGraphicFramePr>
+              <a:graphicFrameLocks xmlns:a="http://schemas.openxmlformats.org/drawingml/2006/main" noChangeAspect="1"/>
+            </wp:cNvGraphicFramePr>
+            <a:graphic xmlns:a="http://schemas.openxmlformats.org/drawingml/2006/main">
+              <a:graphicData uri="http://schemas.openxmlformats.org/drawingml/2006/picture">
+                <pic:pic xmlns:pic="http://schemas.openxmlformats.org/drawingml/2006/picture">
+                  <pic:nvPicPr>
+                    <pic:cNvPr id="10" name="Picture 10"/>
+                    <pic:cNvPicPr>
+                      <a:picLocks noChangeAspect="1"/>
+                    </pic:cNvPicPr>
+                  </pic:nvPicPr>
+                  <pic:blipFill>
+                    <a:blip r:embed="rId13"/>
+                    <a:stretch>
+                      <a:fillRect/>
+                    </a:stretch>
+                  </pic:blipFill>
+                  <pic:spPr>
+                    <a:xfrm>
+                      <a:off x="0" y="0"/>
+                      <a:ext cx="5137150" cy="3060700"/>
+                    </a:xfrm>
+                    <a:prstGeom prst="rect">
+                      <a:avLst/>
+                    </a:prstGeom>
+                    <a:noFill/>
+                    <a:ln>
+                      <a:noFill/>
+                    </a:ln>
+                  </pic:spPr>
+                </pic:pic>
+              </a:graphicData>
+            </a:graphic>
+          </wp:inline>
+        </w:drawing>
+      </w:r>
+      <w:bookmarkStart w:id="0" w:name="_GoBack"/>
+      <w:bookmarkEnd w:id="0"/>
     </w:p>
     <w:sectPr>
       <w:pgSz w:w="11906" w:h="16838"/>

</xml_diff>